<commit_message>
Beautyfied room qr-code flyer template.
</commit_message>
<xml_diff>
--- a/templates/printout/room-printout-privileged.docx
+++ b/templates/printout/room-printout-privileged.docx
@@ -23,16 +23,16 @@
         <mc:AlternateContent>
           <mc:Choice Requires="wps">
             <w:drawing>
-              <wp:anchor distT="0" distB="0" distL="114300" distR="114300" simplePos="0" relativeHeight="83886765" behindDoc="0" locked="0" layoutInCell="1" allowOverlap="1" wp14:anchorId="3DE94BDB" wp14:editId="40C7DF7F">
+              <wp:anchor distT="0" distB="0" distL="114300" distR="114300" simplePos="0" relativeHeight="83886765" behindDoc="0" locked="0" layoutInCell="1" allowOverlap="1" wp14:anchorId="3DE94BDB" wp14:editId="1FB0C388">
                 <wp:simplePos x="0" y="0"/>
                 <wp:positionH relativeFrom="column">
-                  <wp:posOffset>-43815</wp:posOffset>
+                  <wp:posOffset>635</wp:posOffset>
                 </wp:positionH>
                 <wp:positionV relativeFrom="paragraph">
-                  <wp:posOffset>474014</wp:posOffset>
+                  <wp:posOffset>490220</wp:posOffset>
                 </wp:positionV>
-                <wp:extent cx="6515735" cy="48260"/>
-                <wp:effectExtent l="12700" t="12700" r="24765" b="15240"/>
+                <wp:extent cx="6171565" cy="0"/>
+                <wp:effectExtent l="0" t="0" r="0" b="0"/>
                 <wp:wrapNone/>
                 <wp:docPr id="1" name="Gerader Verbinder 1"/>
                 <wp:cNvGraphicFramePr/>
@@ -41,9 +41,9 @@
                     <wps:wsp>
                       <wps:cNvCnPr/>
                       <wps:spPr>
-                        <a:xfrm>
+                        <a:xfrm flipV="1">
                           <a:off x="0" y="0"/>
-                          <a:ext cx="6515735" cy="48260"/>
+                          <a:ext cx="6171565" cy="0"/>
                         </a:xfrm>
                         <a:prstGeom prst="line">
                           <a:avLst/>
@@ -66,12 +66,18 @@
                     </wps:wsp>
                   </a:graphicData>
                 </a:graphic>
+                <wp14:sizeRelH relativeFrom="margin">
+                  <wp14:pctWidth>0</wp14:pctWidth>
+                </wp14:sizeRelH>
+                <wp14:sizeRelV relativeFrom="margin">
+                  <wp14:pctHeight>0</wp14:pctHeight>
+                </wp14:sizeRelV>
               </wp:anchor>
             </w:drawing>
           </mc:Choice>
           <mc:Fallback>
             <w:pict>
-              <v:line w14:anchorId="0DA185EF" id="Gerader Verbinder 1" o:spid="_x0000_s1026" style="position:absolute;z-index:83886765;visibility:visible;mso-wrap-style:square;mso-wrap-distance-left:9pt;mso-wrap-distance-top:0;mso-wrap-distance-right:9pt;mso-wrap-distance-bottom:0;mso-position-horizontal:absolute;mso-position-horizontal-relative:text;mso-position-vertical:absolute;mso-position-vertical-relative:text" from="-3.45pt,37.3pt" to="509.6pt,41.1pt" o:gfxdata="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" strokecolor="#4472c4 [3204]" strokeweight=".79mm">
+              <v:line w14:anchorId="3A9601EA" id="Gerader Verbinder 1" o:spid="_x0000_s1026" style="position:absolute;flip:y;z-index:83886765;visibility:visible;mso-wrap-style:square;mso-width-percent:0;mso-height-percent:0;mso-wrap-distance-left:9pt;mso-wrap-distance-top:0;mso-wrap-distance-right:9pt;mso-wrap-distance-bottom:0;mso-position-horizontal:absolute;mso-position-horizontal-relative:text;mso-position-vertical:absolute;mso-position-vertical-relative:text;mso-width-percent:0;mso-height-percent:0;mso-width-relative:margin;mso-height-relative:margin" from=".05pt,38.6pt" to="486pt,38.6pt" o:gfxdata="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" strokecolor="#4472c4 [3204]" strokeweight=".79mm">
                 <v:stroke joinstyle="miter"/>
               </v:line>
             </w:pict>
@@ -81,15 +87,6 @@
       <w:r>
         <w:rPr>
           <w:rFonts w:ascii="Arial" w:hAnsi="Arial" w:cs="Arial"/>
-          <w:color w:val="FF0000"/>
-          <w:sz w:val="64"/>
-          <w:szCs w:val="64"/>
-        </w:rPr>
-        <w:t xml:space="preserve">Priv </w:t>
-      </w:r>
-      <w:r>
-        <w:rPr>
-          <w:rFonts w:ascii="Arial" w:hAnsi="Arial" w:cs="Arial"/>
           <w:sz w:val="64"/>
           <w:szCs w:val="64"/>
         </w:rPr>
@@ -128,85 +125,115 @@
         <w:ind w:right="1105"/>
         <w:rPr>
           <w:rFonts w:ascii="Arial" w:hAnsi="Arial" w:cs="Arial"/>
-          <w:sz w:val="32"/>
-          <w:szCs w:val="32"/>
-        </w:rPr>
-      </w:pPr>
-      <w:r>
-        <w:rPr>
-          <w:rFonts w:ascii="Arial" w:hAnsi="Arial" w:cs="Arial"/>
-          <w:sz w:val="32"/>
-          <w:szCs w:val="32"/>
-        </w:rPr>
-        <w:t xml:space="preserve">Link </w:t>
-      </w:r>
-      <w:r>
-        <w:rPr>
-          <w:rFonts w:ascii="Arial" w:hAnsi="Arial" w:cs="Arial"/>
-          <w:sz w:val="32"/>
-          <w:szCs w:val="32"/>
-        </w:rPr>
-        <w:t>für</w:t>
-      </w:r>
-      <w:r>
-        <w:rPr>
-          <w:rFonts w:ascii="Arial" w:hAnsi="Arial" w:cs="Arial"/>
-          <w:sz w:val="32"/>
-          <w:szCs w:val="32"/>
-        </w:rPr>
-        <w:t xml:space="preserve"> manuellen Check</w:t>
-      </w:r>
-      <w:r>
-        <w:rPr>
-          <w:rFonts w:ascii="Arial" w:hAnsi="Arial" w:cs="Arial"/>
-          <w:sz w:val="32"/>
-          <w:szCs w:val="32"/>
-        </w:rPr>
-        <w:t>-i</w:t>
-      </w:r>
-      <w:r>
-        <w:rPr>
-          <w:rFonts w:ascii="Arial" w:hAnsi="Arial" w:cs="Arial"/>
-          <w:sz w:val="32"/>
-          <w:szCs w:val="32"/>
-        </w:rPr>
-        <w:t>n</w:t>
-      </w:r>
-      <w:r>
-        <w:rPr>
-          <w:rFonts w:ascii="Arial" w:hAnsi="Arial" w:cs="Arial"/>
-          <w:sz w:val="32"/>
-          <w:szCs w:val="32"/>
-        </w:rPr>
-        <w:t xml:space="preserve">: </w:t>
-      </w:r>
+          <w:sz w:val="18"/>
+          <w:szCs w:val="18"/>
+        </w:rPr>
+      </w:pPr>
     </w:p>
     <w:p>
       <w:pPr>
         <w:tabs>
           <w:tab w:val="left" w:pos="5387"/>
         </w:tabs>
-        <w:ind w:left="708" w:right="1105"/>
-        <w:rPr>
-          <w:rFonts w:ascii="Arial" w:hAnsi="Arial" w:cs="Arial"/>
-          <w:b/>
-          <w:sz w:val="100"/>
-          <w:szCs w:val="100"/>
-        </w:rPr>
-      </w:pPr>
-      <w:r>
         <w:rPr>
           <w:rFonts w:ascii="Arial" w:hAnsi="Arial" w:cs="Arial"/>
           <w:sz w:val="32"/>
           <w:szCs w:val="32"/>
+          <w:vertAlign w:val="superscript"/>
+        </w:rPr>
+      </w:pPr>
+      <w:r>
+        <w:rPr>
+          <w:rFonts w:ascii="Arial" w:hAnsi="Arial" w:cs="Arial"/>
+          <w:sz w:val="32"/>
+          <w:szCs w:val="32"/>
+        </w:rPr>
+        <w:t xml:space="preserve">Alternativer </w:t>
+      </w:r>
+      <w:r>
+        <w:rPr>
+          <w:rFonts w:ascii="Arial" w:hAnsi="Arial" w:cs="Arial"/>
+          <w:sz w:val="32"/>
+          <w:szCs w:val="32"/>
+        </w:rPr>
+        <w:t xml:space="preserve">Check-in </w:t>
+      </w:r>
+      <w:r>
+        <w:rPr>
+          <w:rFonts w:ascii="Arial" w:hAnsi="Arial" w:cs="Arial"/>
+          <w:sz w:val="32"/>
+          <w:szCs w:val="32"/>
+        </w:rPr>
+        <w:t>ohne QR-Code mit Link und Raum-PIN</w:t>
+      </w:r>
+      <w:r>
+        <w:rPr>
+          <w:rFonts w:ascii="Arial" w:hAnsi="Arial" w:cs="Arial"/>
+          <w:sz w:val="32"/>
+          <w:szCs w:val="32"/>
+        </w:rPr>
+        <w:t xml:space="preserve">: </w:t>
+      </w:r>
+    </w:p>
+    <w:p>
+      <w:pPr>
+        <w:tabs>
+          <w:tab w:val="left" w:pos="5387"/>
+        </w:tabs>
+        <w:ind w:left="708"/>
+        <w:rPr>
+          <w:rFonts w:ascii="Arial" w:hAnsi="Arial" w:cs="Arial"/>
+          <w:sz w:val="40"/>
+          <w:szCs w:val="40"/>
+        </w:rPr>
+      </w:pPr>
+      <w:r>
+        <w:rPr>
+          <w:rFonts w:ascii="Arial" w:hAnsi="Arial" w:cs="Arial"/>
+          <w:sz w:val="40"/>
+          <w:szCs w:val="40"/>
         </w:rPr>
         <w:t>#l</w:t>
       </w:r>
+    </w:p>
+    <w:p>
+      <w:pPr>
+        <w:ind w:firstLine="708"/>
+        <w:rPr>
+          <w:rFonts w:ascii="Arial" w:hAnsi="Arial" w:cs="Arial"/>
+          <w:sz w:val="40"/>
+          <w:szCs w:val="40"/>
+        </w:rPr>
+      </w:pPr>
+      <w:r>
+        <w:rPr>
+          <w:rFonts w:ascii="Arial" w:hAnsi="Arial" w:cs="Arial"/>
+          <w:sz w:val="40"/>
+          <w:szCs w:val="40"/>
+        </w:rPr>
+        <w:t>Raum</w:t>
+      </w:r>
+      <w:r>
+        <w:rPr>
+          <w:rFonts w:ascii="Arial" w:hAnsi="Arial" w:cs="Arial"/>
+          <w:sz w:val="40"/>
+          <w:szCs w:val="40"/>
+        </w:rPr>
+        <w:t>-</w:t>
+      </w:r>
+      <w:r>
+        <w:rPr>
+          <w:rFonts w:ascii="Arial" w:hAnsi="Arial" w:cs="Arial"/>
+          <w:sz w:val="40"/>
+          <w:szCs w:val="40"/>
+        </w:rPr>
+        <w:t>PIN: #c</w:t>
+      </w:r>
       <w:r>
         <w:rPr>
           <w:rFonts w:ascii="Times New Roman" w:eastAsia="Times New Roman" w:hAnsi="Times New Roman" w:cs="Times New Roman"/>
-          <w:sz w:val="24"/>
-          <w:szCs w:val="24"/>
+          <w:sz w:val="40"/>
+          <w:szCs w:val="40"/>
           <w:lang w:eastAsia="ja-JP"/>
         </w:rPr>
         <w:fldChar w:fldCharType="begin"/>
@@ -214,8 +241,8 @@
       <w:r>
         <w:rPr>
           <w:rFonts w:ascii="Times New Roman" w:eastAsia="Times New Roman" w:hAnsi="Times New Roman" w:cs="Times New Roman"/>
-          <w:sz w:val="24"/>
-          <w:szCs w:val="24"/>
+          <w:sz w:val="40"/>
+          <w:szCs w:val="40"/>
           <w:lang w:eastAsia="ja-JP"/>
         </w:rPr>
         <w:instrText xml:space="preserve"> INCLUDEPICTURE "http://hoppy.informatik.hs-mannheim.de:9092/QRCodes/room/A007a" \* MERGEFORMATINET </w:instrText>
@@ -223,8 +250,8 @@
       <w:r>
         <w:rPr>
           <w:rFonts w:ascii="Times New Roman" w:eastAsia="Times New Roman" w:hAnsi="Times New Roman" w:cs="Times New Roman"/>
-          <w:sz w:val="24"/>
-          <w:szCs w:val="24"/>
+          <w:sz w:val="40"/>
+          <w:szCs w:val="40"/>
           <w:lang w:eastAsia="ja-JP"/>
         </w:rPr>
         <w:fldChar w:fldCharType="end"/>
@@ -236,7 +263,6 @@
           <w:tab w:val="left" w:pos="5387"/>
         </w:tabs>
         <w:spacing w:after="0" w:line="216" w:lineRule="auto"/>
-        <w:ind w:right="550"/>
         <w:rPr>
           <w:rFonts w:ascii="Arial" w:hAnsi="Arial" w:cs="Arial"/>
           <w:b/>
@@ -253,16 +279,16 @@
           <w:lang w:eastAsia="ja-JP"/>
         </w:rPr>
         <w:drawing>
-          <wp:anchor distT="0" distB="0" distL="114300" distR="114300" simplePos="0" relativeHeight="4" behindDoc="0" locked="0" layoutInCell="1" allowOverlap="1" wp14:anchorId="427D5118" wp14:editId="3D5A56D4">
+          <wp:anchor distT="0" distB="0" distL="114300" distR="114300" simplePos="0" relativeHeight="4" behindDoc="0" locked="0" layoutInCell="1" allowOverlap="1" wp14:anchorId="427D5118" wp14:editId="1068E97A">
             <wp:simplePos x="0" y="0"/>
             <wp:positionH relativeFrom="margin">
-              <wp:align>center</wp:align>
+              <wp:posOffset>1133638</wp:posOffset>
             </wp:positionH>
             <wp:positionV relativeFrom="paragraph">
-              <wp:posOffset>568325</wp:posOffset>
+              <wp:posOffset>137160</wp:posOffset>
             </wp:positionV>
-            <wp:extent cx="3619500" cy="3587750"/>
-            <wp:effectExtent l="0" t="0" r="0" b="0"/>
+            <wp:extent cx="3973108" cy="3938257"/>
+            <wp:effectExtent l="0" t="0" r="2540" b="0"/>
             <wp:wrapNone/>
             <wp:docPr id="6" name="Grafik 6"/>
             <wp:cNvGraphicFramePr>
@@ -291,7 +317,7 @@
                   <pic:spPr bwMode="auto">
                     <a:xfrm>
                       <a:off x="0" y="0"/>
-                      <a:ext cx="3619500" cy="3587750"/>
+                      <a:ext cx="3973108" cy="3938257"/>
                     </a:xfrm>
                     <a:prstGeom prst="rect">
                       <a:avLst/>
@@ -371,7 +397,6 @@
     </w:p>
     <w:p>
       <w:pPr>
-        <w:jc w:val="center"/>
         <w:rPr>
           <w:rFonts w:ascii="Arial" w:hAnsi="Arial" w:cs="Arial"/>
           <w:sz w:val="56"/>
@@ -381,7 +406,6 @@
     </w:p>
     <w:p>
       <w:pPr>
-        <w:jc w:val="center"/>
         <w:rPr>
           <w:rFonts w:ascii="Arial" w:hAnsi="Arial" w:cs="Arial"/>
           <w:sz w:val="56"/>
@@ -394,25 +418,21 @@
         <w:jc w:val="center"/>
         <w:rPr>
           <w:rFonts w:ascii="Arial" w:hAnsi="Arial" w:cs="Arial"/>
-          <w:sz w:val="56"/>
-          <w:szCs w:val="56"/>
-        </w:rPr>
-      </w:pPr>
-      <w:r>
-        <w:rPr>
-          <w:rFonts w:ascii="Arial" w:hAnsi="Arial" w:cs="Arial"/>
-          <w:sz w:val="56"/>
-          <w:szCs w:val="56"/>
-        </w:rPr>
-        <w:t xml:space="preserve">   </w:t>
-      </w:r>
-      <w:r>
-        <w:rPr>
-          <w:rFonts w:ascii="Arial" w:hAnsi="Arial" w:cs="Arial"/>
-          <w:sz w:val="56"/>
-          <w:szCs w:val="56"/>
-        </w:rPr>
-        <w:t>Raum PIN: #c</w:t>
+          <w:i/>
+          <w:iCs/>
+          <w:sz w:val="48"/>
+          <w:szCs w:val="48"/>
+        </w:rPr>
+      </w:pPr>
+      <w:r>
+        <w:rPr>
+          <w:rFonts w:ascii="Arial" w:hAnsi="Arial" w:cs="Arial"/>
+          <w:i/>
+          <w:iCs/>
+          <w:sz w:val="48"/>
+          <w:szCs w:val="48"/>
+        </w:rPr>
+        <w:t>(nur für Veranstaltungsleitung)</w:t>
       </w:r>
     </w:p>
     <w:p>
@@ -433,16 +453,16 @@
         <mc:AlternateContent>
           <mc:Choice Requires="wps">
             <w:drawing>
-              <wp:anchor distT="45720" distB="45720" distL="114300" distR="114300" simplePos="0" relativeHeight="3" behindDoc="0" locked="0" layoutInCell="1" allowOverlap="1" wp14:anchorId="1C40B2AC" wp14:editId="2D744A53">
+              <wp:anchor distT="45720" distB="45720" distL="114300" distR="114300" simplePos="0" relativeHeight="3" behindDoc="0" locked="0" layoutInCell="1" allowOverlap="1" wp14:anchorId="1C40B2AC" wp14:editId="55FCD533">
                 <wp:simplePos x="0" y="0"/>
                 <wp:positionH relativeFrom="page">
-                  <wp:posOffset>395785</wp:posOffset>
+                  <wp:posOffset>542925</wp:posOffset>
                 </wp:positionH>
                 <wp:positionV relativeFrom="paragraph">
-                  <wp:posOffset>468260</wp:posOffset>
+                  <wp:posOffset>364962</wp:posOffset>
                 </wp:positionV>
-                <wp:extent cx="6798310" cy="2565561"/>
-                <wp:effectExtent l="0" t="0" r="0" b="6350"/>
+                <wp:extent cx="6301212" cy="2565561"/>
+                <wp:effectExtent l="0" t="0" r="0" b="0"/>
                 <wp:wrapNone/>
                 <wp:docPr id="2" name="Textfeld 2"/>
                 <wp:cNvGraphicFramePr/>
@@ -453,7 +473,7 @@
                       <wps:spPr>
                         <a:xfrm>
                           <a:off x="0" y="0"/>
-                          <a:ext cx="6798310" cy="2565561"/>
+                          <a:ext cx="6301212" cy="2565561"/>
                         </a:xfrm>
                         <a:prstGeom prst="rect">
                           <a:avLst/>
@@ -481,117 +501,117 @@
                             <w:pPr>
                               <w:pStyle w:val="FrameContents"/>
                               <w:spacing w:after="120" w:line="216" w:lineRule="auto"/>
+                              <w:jc w:val="both"/>
                               <w:rPr>
                                 <w:rFonts w:ascii="Arial Black" w:hAnsi="Arial Black"/>
-                                <w:sz w:val="46"/>
-                                <w:szCs w:val="46"/>
+                                <w:sz w:val="44"/>
+                                <w:szCs w:val="44"/>
                               </w:rPr>
                             </w:pPr>
                             <w:r>
                               <w:rPr>
                                 <w:rFonts w:ascii="Arial Black" w:hAnsi="Arial Black"/>
-                                <w:sz w:val="46"/>
-                                <w:szCs w:val="46"/>
+                                <w:sz w:val="44"/>
+                                <w:szCs w:val="44"/>
                               </w:rPr>
-                              <w:t xml:space="preserve">Bitte beachten Sie die Raumkapazität auf den Aushängen. </w:t>
+                              <w:t>Bitte beachten Sie die Raumkapazität auf den Aushängen.</w:t>
                             </w:r>
                           </w:p>
                           <w:p>
                             <w:pPr>
                               <w:pStyle w:val="FrameContents"/>
                               <w:spacing w:after="120" w:line="216" w:lineRule="auto"/>
+                              <w:jc w:val="both"/>
                               <w:rPr>
                                 <w:rFonts w:ascii="Arial Black" w:hAnsi="Arial Black"/>
-                                <w:sz w:val="46"/>
-                                <w:szCs w:val="46"/>
+                                <w:sz w:val="28"/>
+                                <w:szCs w:val="28"/>
                               </w:rPr>
                             </w:pPr>
                             <w:r>
                               <w:rPr>
                                 <w:rFonts w:ascii="Arial Black" w:hAnsi="Arial Black"/>
-                                <w:sz w:val="46"/>
-                                <w:szCs w:val="46"/>
+                                <w:sz w:val="44"/>
+                                <w:szCs w:val="44"/>
                               </w:rPr>
-                              <w:t>Ihre</w:t>
-                            </w:r>
-                            <w:r>
-                              <w:rPr>
-                                <w:rFonts w:ascii="Arial Black" w:hAnsi="Arial Black"/>
-                                <w:sz w:val="46"/>
-                                <w:szCs w:val="46"/>
-                              </w:rPr>
-                              <w:t xml:space="preserve"> Daten werden für die Kontaktverfolgung </w:t>
-                            </w:r>
-                            <w:r>
-                              <w:rPr>
-                                <w:rFonts w:ascii="Arial Black" w:hAnsi="Arial Black"/>
-                                <w:sz w:val="46"/>
-                                <w:szCs w:val="46"/>
-                              </w:rPr>
-                              <w:t>für das</w:t>
-                            </w:r>
-                            <w:r>
-                              <w:rPr>
-                                <w:rFonts w:ascii="Arial Black" w:hAnsi="Arial Black"/>
-                                <w:sz w:val="46"/>
-                                <w:szCs w:val="46"/>
-                              </w:rPr>
-                              <w:t xml:space="preserve"> Gesundheitsamt gespeichert.  Mehr</w:t>
-                            </w:r>
-                            <w:r>
-                              <w:rPr>
-                                <w:rFonts w:ascii="Arial Black" w:hAnsi="Arial Black"/>
-                                <w:sz w:val="46"/>
-                                <w:szCs w:val="46"/>
-                              </w:rPr>
-                              <w:t xml:space="preserve"> Informationen</w:t>
-                            </w:r>
-                            <w:r>
-                              <w:rPr>
-                                <w:rFonts w:ascii="Arial Black" w:hAnsi="Arial Black"/>
-                                <w:sz w:val="46"/>
-                                <w:szCs w:val="46"/>
-                              </w:rPr>
-                              <w:t xml:space="preserve"> unter</w:t>
-                            </w:r>
-                            <w:r>
-                              <w:rPr>
-                                <w:rFonts w:ascii="Arial Black" w:hAnsi="Arial Black"/>
-                                <w:sz w:val="46"/>
-                                <w:szCs w:val="46"/>
-                              </w:rPr>
-                              <w:t>:</w:t>
+                              <w:t xml:space="preserve"> </w:t>
                             </w:r>
                           </w:p>
                           <w:p>
                             <w:pPr>
                               <w:pStyle w:val="FrameContents"/>
                               <w:spacing w:after="120" w:line="216" w:lineRule="auto"/>
+                              <w:jc w:val="both"/>
                               <w:rPr>
-                                <w:rFonts w:ascii="Arial Black" w:hAnsi="Arial Black"/>
-                                <w:sz w:val="46"/>
-                                <w:szCs w:val="46"/>
+                                <w:rFonts w:ascii="Arial" w:hAnsi="Arial" w:cs="Arial"/>
+                                <w:sz w:val="36"/>
+                                <w:szCs w:val="36"/>
                               </w:rPr>
                             </w:pPr>
                             <w:r>
                               <w:rPr>
-                                <w:rFonts w:ascii="Arial Black" w:hAnsi="Arial Black"/>
-                                <w:sz w:val="46"/>
-                                <w:szCs w:val="46"/>
+                                <w:rFonts w:ascii="Arial" w:hAnsi="Arial" w:cs="Arial"/>
+                                <w:sz w:val="36"/>
+                                <w:szCs w:val="36"/>
+                              </w:rPr>
+                              <w:t xml:space="preserve">Ihre Daten werden </w:t>
+                            </w:r>
+                            <w:r>
+                              <w:rPr>
+                                <w:rFonts w:ascii="Arial" w:hAnsi="Arial" w:cs="Arial"/>
+                                <w:sz w:val="36"/>
+                                <w:szCs w:val="36"/>
+                              </w:rPr>
+                              <w:t>ausschließlich</w:t>
+                            </w:r>
+                            <w:r>
+                              <w:rPr>
+                                <w:rFonts w:ascii="Arial" w:hAnsi="Arial" w:cs="Arial"/>
+                                <w:sz w:val="36"/>
+                                <w:szCs w:val="36"/>
+                              </w:rPr>
+                              <w:t xml:space="preserve"> </w:t>
+                            </w:r>
+                            <w:r>
+                              <w:rPr>
+                                <w:rFonts w:ascii="Arial" w:hAnsi="Arial" w:cs="Arial"/>
+                                <w:sz w:val="36"/>
+                                <w:szCs w:val="36"/>
+                              </w:rPr>
+                              <w:t>für die Kontaktverfolgung</w:t>
+                            </w:r>
+                            <w:r>
+                              <w:rPr>
+                                <w:rFonts w:ascii="Arial" w:hAnsi="Arial" w:cs="Arial"/>
+                                <w:sz w:val="36"/>
+                                <w:szCs w:val="36"/>
+                              </w:rPr>
+                              <w:t xml:space="preserve"> im Falle einer Corona-Infektion</w:t>
+                            </w:r>
+                            <w:r>
+                              <w:rPr>
+                                <w:rFonts w:ascii="Arial" w:hAnsi="Arial" w:cs="Arial"/>
+                                <w:sz w:val="36"/>
+                                <w:szCs w:val="36"/>
+                              </w:rPr>
+                              <w:t xml:space="preserve"> gespeichert. Mehr Informationen unter:</w:t>
+                            </w:r>
+                            <w:r>
+                              <w:rPr>
+                                <w:rFonts w:ascii="Arial" w:hAnsi="Arial" w:cs="Arial"/>
+                                <w:sz w:val="36"/>
+                                <w:szCs w:val="36"/>
+                              </w:rPr>
+                              <w:t xml:space="preserve"> </w:t>
+                            </w:r>
+                            <w:r>
+                              <w:rPr>
+                                <w:rFonts w:ascii="Arial" w:hAnsi="Arial" w:cs="Arial"/>
+                                <w:sz w:val="36"/>
+                                <w:szCs w:val="36"/>
                               </w:rPr>
                               <w:t>https://ctt.hs-mannheim.de/datenschutz</w:t>
                             </w:r>
-                          </w:p>
-                          <w:p>
-                            <w:pPr>
-                              <w:pStyle w:val="FrameContents"/>
-                              <w:spacing w:after="120" w:line="216" w:lineRule="auto"/>
-                              <w:rPr>
-                                <w:rFonts w:ascii="Arial Black" w:hAnsi="Arial Black"/>
-                                <w:sz w:val="46"/>
-                                <w:szCs w:val="46"/>
-                              </w:rPr>
-                            </w:pPr>
                           </w:p>
                           <w:p>
                             <w:pPr>
@@ -622,124 +642,124 @@
           </mc:Choice>
           <mc:Fallback>
             <w:pict>
-              <v:rect w14:anchorId="1C40B2AC" id="Textfeld 2" o:spid="_x0000_s1026" style="position:absolute;margin-left:31.15pt;margin-top:36.85pt;width:535.3pt;height:202pt;z-index:3;visibility:visible;mso-wrap-style:square;mso-width-percent:0;mso-height-percent:0;mso-wrap-distance-left:9pt;mso-wrap-distance-top:3.6pt;mso-wrap-distance-right:9pt;mso-wrap-distance-bottom:3.6pt;mso-position-horizontal:absolute;mso-position-horizontal-relative:page;mso-position-vertical:absolute;mso-position-vertical-relative:text;mso-width-percent:0;mso-height-percent:0;mso-width-relative:margin;mso-height-relative:margin;v-text-anchor:top" o:gfxdata="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" filled="f" stroked="f" strokeweight=".26mm">
+              <v:rect w14:anchorId="1C40B2AC" id="Textfeld 2" o:spid="_x0000_s1026" style="position:absolute;margin-left:42.75pt;margin-top:28.75pt;width:496.15pt;height:202pt;z-index:3;visibility:visible;mso-wrap-style:square;mso-width-percent:0;mso-height-percent:0;mso-wrap-distance-left:9pt;mso-wrap-distance-top:3.6pt;mso-wrap-distance-right:9pt;mso-wrap-distance-bottom:3.6pt;mso-position-horizontal:absolute;mso-position-horizontal-relative:page;mso-position-vertical:absolute;mso-position-vertical-relative:text;mso-width-percent:0;mso-height-percent:0;mso-width-relative:margin;mso-height-relative:margin;v-text-anchor:top" o:gfxdata="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" filled="f" stroked="f" strokeweight=".26mm">
                 <v:textbox>
                   <w:txbxContent>
                     <w:p>
                       <w:pPr>
                         <w:pStyle w:val="FrameContents"/>
                         <w:spacing w:after="120" w:line="216" w:lineRule="auto"/>
+                        <w:jc w:val="both"/>
                         <w:rPr>
                           <w:rFonts w:ascii="Arial Black" w:hAnsi="Arial Black"/>
-                          <w:sz w:val="46"/>
-                          <w:szCs w:val="46"/>
+                          <w:sz w:val="44"/>
+                          <w:szCs w:val="44"/>
                         </w:rPr>
                       </w:pPr>
                       <w:r>
                         <w:rPr>
                           <w:rFonts w:ascii="Arial Black" w:hAnsi="Arial Black"/>
-                          <w:sz w:val="46"/>
-                          <w:szCs w:val="46"/>
+                          <w:sz w:val="44"/>
+                          <w:szCs w:val="44"/>
                         </w:rPr>
-                        <w:t xml:space="preserve">Bitte beachten Sie die Raumkapazität auf den Aushängen. </w:t>
+                        <w:t>Bitte beachten Sie die Raumkapazität auf den Aushängen.</w:t>
                       </w:r>
                     </w:p>
                     <w:p>
                       <w:pPr>
                         <w:pStyle w:val="FrameContents"/>
                         <w:spacing w:after="120" w:line="216" w:lineRule="auto"/>
+                        <w:jc w:val="both"/>
                         <w:rPr>
                           <w:rFonts w:ascii="Arial Black" w:hAnsi="Arial Black"/>
-                          <w:sz w:val="46"/>
-                          <w:szCs w:val="46"/>
+                          <w:sz w:val="28"/>
+                          <w:szCs w:val="28"/>
                         </w:rPr>
                       </w:pPr>
                       <w:r>
                         <w:rPr>
                           <w:rFonts w:ascii="Arial Black" w:hAnsi="Arial Black"/>
-                          <w:sz w:val="46"/>
-                          <w:szCs w:val="46"/>
+                          <w:sz w:val="44"/>
+                          <w:szCs w:val="44"/>
                         </w:rPr>
-                        <w:t>Ihre</w:t>
-                      </w:r>
-                      <w:r>
-                        <w:rPr>
-                          <w:rFonts w:ascii="Arial Black" w:hAnsi="Arial Black"/>
-                          <w:sz w:val="46"/>
-                          <w:szCs w:val="46"/>
-                        </w:rPr>
-                        <w:t xml:space="preserve"> Daten werden für die Kontaktverfolgung </w:t>
-                      </w:r>
-                      <w:r>
-                        <w:rPr>
-                          <w:rFonts w:ascii="Arial Black" w:hAnsi="Arial Black"/>
-                          <w:sz w:val="46"/>
-                          <w:szCs w:val="46"/>
-                        </w:rPr>
-                        <w:t>für das</w:t>
-                      </w:r>
-                      <w:r>
-                        <w:rPr>
-                          <w:rFonts w:ascii="Arial Black" w:hAnsi="Arial Black"/>
-                          <w:sz w:val="46"/>
-                          <w:szCs w:val="46"/>
-                        </w:rPr>
-                        <w:t xml:space="preserve"> Gesundheitsamt gespeichert.  Mehr</w:t>
-                      </w:r>
-                      <w:r>
-                        <w:rPr>
-                          <w:rFonts w:ascii="Arial Black" w:hAnsi="Arial Black"/>
-                          <w:sz w:val="46"/>
-                          <w:szCs w:val="46"/>
-                        </w:rPr>
-                        <w:t xml:space="preserve"> Informationen</w:t>
-                      </w:r>
-                      <w:r>
-                        <w:rPr>
-                          <w:rFonts w:ascii="Arial Black" w:hAnsi="Arial Black"/>
-                          <w:sz w:val="46"/>
-                          <w:szCs w:val="46"/>
-                        </w:rPr>
-                        <w:t xml:space="preserve"> unter</w:t>
-                      </w:r>
-                      <w:r>
-                        <w:rPr>
-                          <w:rFonts w:ascii="Arial Black" w:hAnsi="Arial Black"/>
-                          <w:sz w:val="46"/>
-                          <w:szCs w:val="46"/>
-                        </w:rPr>
-                        <w:t>:</w:t>
+                        <w:t xml:space="preserve"> </w:t>
                       </w:r>
                     </w:p>
                     <w:p>
                       <w:pPr>
                         <w:pStyle w:val="FrameContents"/>
                         <w:spacing w:after="120" w:line="216" w:lineRule="auto"/>
+                        <w:jc w:val="both"/>
                         <w:rPr>
-                          <w:rFonts w:ascii="Arial Black" w:hAnsi="Arial Black"/>
-                          <w:sz w:val="46"/>
-                          <w:szCs w:val="46"/>
+                          <w:rFonts w:ascii="Arial" w:hAnsi="Arial" w:cs="Arial"/>
+                          <w:sz w:val="36"/>
+                          <w:szCs w:val="36"/>
                         </w:rPr>
                       </w:pPr>
                       <w:r>
                         <w:rPr>
-                          <w:rFonts w:ascii="Arial Black" w:hAnsi="Arial Black"/>
-                          <w:sz w:val="46"/>
-                          <w:szCs w:val="46"/>
+                          <w:rFonts w:ascii="Arial" w:hAnsi="Arial" w:cs="Arial"/>
+                          <w:sz w:val="36"/>
+                          <w:szCs w:val="36"/>
+                        </w:rPr>
+                        <w:t xml:space="preserve">Ihre Daten werden </w:t>
+                      </w:r>
+                      <w:r>
+                        <w:rPr>
+                          <w:rFonts w:ascii="Arial" w:hAnsi="Arial" w:cs="Arial"/>
+                          <w:sz w:val="36"/>
+                          <w:szCs w:val="36"/>
+                        </w:rPr>
+                        <w:t>ausschließlich</w:t>
+                      </w:r>
+                      <w:r>
+                        <w:rPr>
+                          <w:rFonts w:ascii="Arial" w:hAnsi="Arial" w:cs="Arial"/>
+                          <w:sz w:val="36"/>
+                          <w:szCs w:val="36"/>
+                        </w:rPr>
+                        <w:t xml:space="preserve"> </w:t>
+                      </w:r>
+                      <w:r>
+                        <w:rPr>
+                          <w:rFonts w:ascii="Arial" w:hAnsi="Arial" w:cs="Arial"/>
+                          <w:sz w:val="36"/>
+                          <w:szCs w:val="36"/>
+                        </w:rPr>
+                        <w:t>für die Kontaktverfolgung</w:t>
+                      </w:r>
+                      <w:r>
+                        <w:rPr>
+                          <w:rFonts w:ascii="Arial" w:hAnsi="Arial" w:cs="Arial"/>
+                          <w:sz w:val="36"/>
+                          <w:szCs w:val="36"/>
+                        </w:rPr>
+                        <w:t xml:space="preserve"> im Falle einer Corona-Infektion</w:t>
+                      </w:r>
+                      <w:r>
+                        <w:rPr>
+                          <w:rFonts w:ascii="Arial" w:hAnsi="Arial" w:cs="Arial"/>
+                          <w:sz w:val="36"/>
+                          <w:szCs w:val="36"/>
+                        </w:rPr>
+                        <w:t xml:space="preserve"> gespeichert. Mehr Informationen unter:</w:t>
+                      </w:r>
+                      <w:r>
+                        <w:rPr>
+                          <w:rFonts w:ascii="Arial" w:hAnsi="Arial" w:cs="Arial"/>
+                          <w:sz w:val="36"/>
+                          <w:szCs w:val="36"/>
+                        </w:rPr>
+                        <w:t xml:space="preserve"> </w:t>
+                      </w:r>
+                      <w:r>
+                        <w:rPr>
+                          <w:rFonts w:ascii="Arial" w:hAnsi="Arial" w:cs="Arial"/>
+                          <w:sz w:val="36"/>
+                          <w:szCs w:val="36"/>
                         </w:rPr>
                         <w:t>https://ctt.hs-mannheim.de/datenschutz</w:t>
                       </w:r>
-                    </w:p>
-                    <w:p>
-                      <w:pPr>
-                        <w:pStyle w:val="FrameContents"/>
-                        <w:spacing w:after="120" w:line="216" w:lineRule="auto"/>
-                        <w:rPr>
-                          <w:rFonts w:ascii="Arial Black" w:hAnsi="Arial Black"/>
-                          <w:sz w:val="46"/>
-                          <w:szCs w:val="46"/>
-                        </w:rPr>
-                      </w:pPr>
                     </w:p>
                     <w:p>
                       <w:pPr>
@@ -777,6 +797,76 @@
       </w:pPr>
       <w:r>
         <w:rPr>
+          <w:noProof/>
+          <w:sz w:val="64"/>
+          <w:szCs w:val="64"/>
+        </w:rPr>
+        <mc:AlternateContent>
+          <mc:Choice Requires="wps">
+            <w:drawing>
+              <wp:anchor distT="0" distB="0" distL="114300" distR="114300" simplePos="0" relativeHeight="251659264" behindDoc="0" locked="0" layoutInCell="1" allowOverlap="1" wp14:anchorId="062981B2" wp14:editId="1C67F1E0">
+                <wp:simplePos x="0" y="0"/>
+                <wp:positionH relativeFrom="column">
+                  <wp:posOffset>57546</wp:posOffset>
+                </wp:positionH>
+                <wp:positionV relativeFrom="paragraph">
+                  <wp:posOffset>1430089</wp:posOffset>
+                </wp:positionV>
+                <wp:extent cx="6171565" cy="0"/>
+                <wp:effectExtent l="0" t="0" r="0" b="0"/>
+                <wp:wrapNone/>
+                <wp:docPr id="4" name="Gerader Verbinder 1"/>
+                <wp:cNvGraphicFramePr/>
+                <a:graphic xmlns:a="http://schemas.openxmlformats.org/drawingml/2006/main">
+                  <a:graphicData uri="http://schemas.microsoft.com/office/word/2010/wordprocessingShape">
+                    <wps:wsp>
+                      <wps:cNvCnPr/>
+                      <wps:spPr>
+                        <a:xfrm flipV="1">
+                          <a:off x="0" y="0"/>
+                          <a:ext cx="6171565" cy="0"/>
+                        </a:xfrm>
+                        <a:prstGeom prst="line">
+                          <a:avLst/>
+                        </a:prstGeom>
+                        <a:ln w="28440"/>
+                      </wps:spPr>
+                      <wps:style>
+                        <a:lnRef idx="1">
+                          <a:schemeClr val="accent1"/>
+                        </a:lnRef>
+                        <a:fillRef idx="0">
+                          <a:schemeClr val="accent1"/>
+                        </a:fillRef>
+                        <a:effectRef idx="0">
+                          <a:schemeClr val="accent1"/>
+                        </a:effectRef>
+                        <a:fontRef idx="minor"/>
+                      </wps:style>
+                      <wps:bodyPr/>
+                    </wps:wsp>
+                  </a:graphicData>
+                </a:graphic>
+                <wp14:sizeRelH relativeFrom="margin">
+                  <wp14:pctWidth>0</wp14:pctWidth>
+                </wp14:sizeRelH>
+                <wp14:sizeRelV relativeFrom="margin">
+                  <wp14:pctHeight>0</wp14:pctHeight>
+                </wp14:sizeRelV>
+              </wp:anchor>
+            </w:drawing>
+          </mc:Choice>
+          <mc:Fallback>
+            <w:pict>
+              <v:line w14:anchorId="40FB4B23" id="Gerader Verbinder 1" o:spid="_x0000_s1026" style="position:absolute;flip:y;z-index:251659264;visibility:visible;mso-wrap-style:square;mso-width-percent:0;mso-height-percent:0;mso-wrap-distance-left:9pt;mso-wrap-distance-top:0;mso-wrap-distance-right:9pt;mso-wrap-distance-bottom:0;mso-position-horizontal:absolute;mso-position-horizontal-relative:text;mso-position-vertical:absolute;mso-position-vertical-relative:text;mso-width-percent:0;mso-height-percent:0;mso-width-relative:margin;mso-height-relative:margin" from="4.55pt,112.6pt" to="490.5pt,112.6pt" o:gfxdata="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" strokecolor="#4472c4 [3204]" strokeweight=".79mm">
+                <v:stroke joinstyle="miter"/>
+              </v:line>
+            </w:pict>
+          </mc:Fallback>
+        </mc:AlternateContent>
+      </w:r>
+      <w:r>
+        <w:rPr>
           <w:rFonts w:ascii="Arial" w:hAnsi="Arial" w:cs="Arial"/>
           <w:sz w:val="56"/>
           <w:szCs w:val="56"/>
@@ -785,8 +875,7 @@
       </w:r>
     </w:p>
     <w:sectPr>
-      <w:headerReference w:type="default" r:id="rId7"/>
-      <w:footerReference w:type="default" r:id="rId8"/>
+      <w:footerReference w:type="default" r:id="rId7"/>
       <w:pgSz w:w="11906" w:h="16838"/>
       <w:pgMar w:top="851" w:right="1274" w:bottom="765" w:left="851" w:header="708" w:footer="708" w:gutter="0"/>
       <w:cols w:space="720"/>
@@ -828,55 +917,20 @@
     <w:pPr>
       <w:pStyle w:val="Fuzeile"/>
     </w:pPr>
-  </w:p>
-</w:ftr>
-</file>
-
-<file path=word/footnotes.xml><?xml version="1.0" encoding="utf-8"?>
-<w:footnotes xmlns:wpc="http://schemas.microsoft.com/office/word/2010/wordprocessingCanvas" xmlns:cx="http://schemas.microsoft.com/office/drawing/2014/chartex" xmlns:cx1="http://schemas.microsoft.com/office/drawing/2015/9/8/chartex" xmlns:cx2="http://schemas.microsoft.com/office/drawing/2015/10/21/chartex" xmlns:cx3="http://schemas.microsoft.com/office/drawing/2016/5/9/chartex" xmlns:cx4="http://schemas.microsoft.com/office/drawing/2016/5/10/chartex" xmlns:cx5="http://schemas.microsoft.com/office/drawing/2016/5/11/chartex" xmlns:cx6="http://schemas.microsoft.com/office/drawing/2016/5/12/chartex" xmlns:cx7="http://schemas.microsoft.com/office/drawing/2016/5/13/chartex" xmlns:cx8="http://schemas.microsoft.com/office/drawing/2016/5/14/chartex" xmlns:mc="http://schemas.openxmlformats.org/markup-compatibility/2006" xmlns:aink="http://schemas.microsoft.com/office/drawing/2016/ink" xmlns:am3d="http://schemas.microsoft.com/office/drawing/2017/model3d" xmlns:o="urn:schemas-microsoft-com:office:office" xmlns:r="http://schemas.openxmlformats.org/officeDocument/2006/relationships" xmlns:m="http://schemas.openxmlformats.org/officeDocument/2006/math" xmlns:v="urn:schemas-microsoft-com:vml" xmlns:wp14="http://schemas.microsoft.com/office/word/2010/wordprocessingDrawing" xmlns:wp="http://schemas.openxmlformats.org/drawingml/2006/wordprocessingDrawing" xmlns:w10="urn:schemas-microsoft-com:office:word" xmlns:w="http://schemas.openxmlformats.org/wordprocessingml/2006/main" xmlns:w14="http://schemas.microsoft.com/office/word/2010/wordml" xmlns:w15="http://schemas.microsoft.com/office/word/2012/wordml" xmlns:w16cex="http://schemas.microsoft.com/office/word/2018/wordml/cex" xmlns:w16cid="http://schemas.microsoft.com/office/word/2016/wordml/cid" xmlns:w16="http://schemas.microsoft.com/office/word/2018/wordml" xmlns:w16sdtdh="http://schemas.microsoft.com/office/word/2020/wordml/sdtdatahash" xmlns:w16se="http://schemas.microsoft.com/office/word/2015/wordml/symex" xmlns:wpg="http://schemas.microsoft.com/office/word/2010/wordprocessingGroup" xmlns:wpi="http://schemas.microsoft.com/office/word/2010/wordprocessingInk" xmlns:wne="http://schemas.microsoft.com/office/word/2006/wordml" xmlns:wps="http://schemas.microsoft.com/office/word/2010/wordprocessingShape" mc:Ignorable="w14 w15 w16se w16cid w16 w16cex w16sdtdh wp14">
-  <w:footnote w:type="separator" w:id="-1">
-    <w:p>
-      <w:pPr>
-        <w:spacing w:after="0" w:line="240" w:lineRule="auto"/>
-      </w:pPr>
-      <w:r>
-        <w:separator/>
-      </w:r>
-    </w:p>
-  </w:footnote>
-  <w:footnote w:type="continuationSeparator" w:id="0">
-    <w:p>
-      <w:pPr>
-        <w:spacing w:after="0" w:line="240" w:lineRule="auto"/>
-      </w:pPr>
-      <w:r>
-        <w:continuationSeparator/>
-      </w:r>
-    </w:p>
-  </w:footnote>
-</w:footnotes>
-</file>
-
-<file path=word/header1.xml><?xml version="1.0" encoding="utf-8"?>
-<w:hdr xmlns:wpc="http://schemas.microsoft.com/office/word/2010/wordprocessingCanvas" xmlns:cx="http://schemas.microsoft.com/office/drawing/2014/chartex" xmlns:cx1="http://schemas.microsoft.com/office/drawing/2015/9/8/chartex" xmlns:cx2="http://schemas.microsoft.com/office/drawing/2015/10/21/chartex" xmlns:cx3="http://schemas.microsoft.com/office/drawing/2016/5/9/chartex" xmlns:cx4="http://schemas.microsoft.com/office/drawing/2016/5/10/chartex" xmlns:cx5="http://schemas.microsoft.com/office/drawing/2016/5/11/chartex" xmlns:cx6="http://schemas.microsoft.com/office/drawing/2016/5/12/chartex" xmlns:cx7="http://schemas.microsoft.com/office/drawing/2016/5/13/chartex" xmlns:cx8="http://schemas.microsoft.com/office/drawing/2016/5/14/chartex" xmlns:mc="http://schemas.openxmlformats.org/markup-compatibility/2006" xmlns:aink="http://schemas.microsoft.com/office/drawing/2016/ink" xmlns:am3d="http://schemas.microsoft.com/office/drawing/2017/model3d" xmlns:o="urn:schemas-microsoft-com:office:office" xmlns:r="http://schemas.openxmlformats.org/officeDocument/2006/relationships" xmlns:m="http://schemas.openxmlformats.org/officeDocument/2006/math" xmlns:v="urn:schemas-microsoft-com:vml" xmlns:wp14="http://schemas.microsoft.com/office/word/2010/wordprocessingDrawing" xmlns:wp="http://schemas.openxmlformats.org/drawingml/2006/wordprocessingDrawing" xmlns:w10="urn:schemas-microsoft-com:office:word" xmlns:w="http://schemas.openxmlformats.org/wordprocessingml/2006/main" xmlns:w14="http://schemas.microsoft.com/office/word/2010/wordml" xmlns:w15="http://schemas.microsoft.com/office/word/2012/wordml" xmlns:w16cex="http://schemas.microsoft.com/office/word/2018/wordml/cex" xmlns:w16cid="http://schemas.microsoft.com/office/word/2016/wordml/cid" xmlns:w16="http://schemas.microsoft.com/office/word/2018/wordml" xmlns:w16sdtdh="http://schemas.microsoft.com/office/word/2020/wordml/sdtdatahash" xmlns:w16se="http://schemas.microsoft.com/office/word/2015/wordml/symex" xmlns:wpg="http://schemas.microsoft.com/office/word/2010/wordprocessingGroup" xmlns:wpi="http://schemas.microsoft.com/office/word/2010/wordprocessingInk" xmlns:wne="http://schemas.microsoft.com/office/word/2006/wordml" xmlns:wps="http://schemas.microsoft.com/office/word/2010/wordprocessingShape" mc:Ignorable="w14 w15 w16se w16cid w16 w16cex w16sdtdh wp14">
-  <w:p>
-    <w:pPr>
-      <w:pStyle w:val="Kopfzeile"/>
-    </w:pPr>
     <w:r>
       <w:rPr>
         <w:noProof/>
       </w:rPr>
       <w:drawing>
-        <wp:anchor distT="0" distB="0" distL="114300" distR="114300" simplePos="0" relativeHeight="2" behindDoc="1" locked="0" layoutInCell="1" allowOverlap="1" wp14:anchorId="18D9A8E6" wp14:editId="7131441D">
+        <wp:anchor distT="0" distB="0" distL="114300" distR="114300" simplePos="0" relativeHeight="2" behindDoc="1" locked="0" layoutInCell="1" allowOverlap="1" wp14:anchorId="18D9A8E6" wp14:editId="1F088B4E">
           <wp:simplePos x="0" y="0"/>
           <wp:positionH relativeFrom="column">
-            <wp:posOffset>-597535</wp:posOffset>
+            <wp:posOffset>2600979</wp:posOffset>
           </wp:positionH>
           <wp:positionV relativeFrom="page">
-            <wp:posOffset>4600575</wp:posOffset>
+            <wp:posOffset>6699250</wp:posOffset>
           </wp:positionV>
-          <wp:extent cx="5915025" cy="5915025"/>
+          <wp:extent cx="3760125" cy="3760125"/>
           <wp:effectExtent l="0" t="0" r="0" b="0"/>
           <wp:wrapNone/>
           <wp:docPr id="3" name="Grafik 6" descr="Gruppe von Frauen"/>
@@ -893,7 +947,9 @@
                   </pic:cNvPicPr>
                 </pic:nvPicPr>
                 <pic:blipFill>
-                  <a:blip r:embed="rId1"/>
+                  <a:blip r:embed="rId1">
+                    <a:alphaModFix amt="60000"/>
+                  </a:blip>
                   <a:stretch>
                     <a:fillRect/>
                   </a:stretch>
@@ -901,7 +957,7 @@
                 <pic:spPr bwMode="auto">
                   <a:xfrm>
                     <a:off x="0" y="0"/>
-                    <a:ext cx="5915025" cy="5915025"/>
+                    <a:ext cx="3760125" cy="3760125"/>
                   </a:xfrm>
                   <a:prstGeom prst="rect">
                     <a:avLst/>
@@ -910,11 +966,42 @@
               </pic:pic>
             </a:graphicData>
           </a:graphic>
+          <wp14:sizeRelH relativeFrom="margin">
+            <wp14:pctWidth>0</wp14:pctWidth>
+          </wp14:sizeRelH>
+          <wp14:sizeRelV relativeFrom="margin">
+            <wp14:pctHeight>0</wp14:pctHeight>
+          </wp14:sizeRelV>
         </wp:anchor>
       </w:drawing>
     </w:r>
   </w:p>
-</w:hdr>
+</w:ftr>
+</file>
+
+<file path=word/footnotes.xml><?xml version="1.0" encoding="utf-8"?>
+<w:footnotes xmlns:wpc="http://schemas.microsoft.com/office/word/2010/wordprocessingCanvas" xmlns:cx="http://schemas.microsoft.com/office/drawing/2014/chartex" xmlns:cx1="http://schemas.microsoft.com/office/drawing/2015/9/8/chartex" xmlns:cx2="http://schemas.microsoft.com/office/drawing/2015/10/21/chartex" xmlns:cx3="http://schemas.microsoft.com/office/drawing/2016/5/9/chartex" xmlns:cx4="http://schemas.microsoft.com/office/drawing/2016/5/10/chartex" xmlns:cx5="http://schemas.microsoft.com/office/drawing/2016/5/11/chartex" xmlns:cx6="http://schemas.microsoft.com/office/drawing/2016/5/12/chartex" xmlns:cx7="http://schemas.microsoft.com/office/drawing/2016/5/13/chartex" xmlns:cx8="http://schemas.microsoft.com/office/drawing/2016/5/14/chartex" xmlns:mc="http://schemas.openxmlformats.org/markup-compatibility/2006" xmlns:aink="http://schemas.microsoft.com/office/drawing/2016/ink" xmlns:am3d="http://schemas.microsoft.com/office/drawing/2017/model3d" xmlns:o="urn:schemas-microsoft-com:office:office" xmlns:r="http://schemas.openxmlformats.org/officeDocument/2006/relationships" xmlns:m="http://schemas.openxmlformats.org/officeDocument/2006/math" xmlns:v="urn:schemas-microsoft-com:vml" xmlns:wp14="http://schemas.microsoft.com/office/word/2010/wordprocessingDrawing" xmlns:wp="http://schemas.openxmlformats.org/drawingml/2006/wordprocessingDrawing" xmlns:w10="urn:schemas-microsoft-com:office:word" xmlns:w="http://schemas.openxmlformats.org/wordprocessingml/2006/main" xmlns:w14="http://schemas.microsoft.com/office/word/2010/wordml" xmlns:w15="http://schemas.microsoft.com/office/word/2012/wordml" xmlns:w16cex="http://schemas.microsoft.com/office/word/2018/wordml/cex" xmlns:w16cid="http://schemas.microsoft.com/office/word/2016/wordml/cid" xmlns:w16="http://schemas.microsoft.com/office/word/2018/wordml" xmlns:w16sdtdh="http://schemas.microsoft.com/office/word/2020/wordml/sdtdatahash" xmlns:w16se="http://schemas.microsoft.com/office/word/2015/wordml/symex" xmlns:wpg="http://schemas.microsoft.com/office/word/2010/wordprocessingGroup" xmlns:wpi="http://schemas.microsoft.com/office/word/2010/wordprocessingInk" xmlns:wne="http://schemas.microsoft.com/office/word/2006/wordml" xmlns:wps="http://schemas.microsoft.com/office/word/2010/wordprocessingShape" mc:Ignorable="w14 w15 w16se w16cid w16 w16cex w16sdtdh wp14">
+  <w:footnote w:type="separator" w:id="-1">
+    <w:p>
+      <w:pPr>
+        <w:spacing w:after="0" w:line="240" w:lineRule="auto"/>
+      </w:pPr>
+      <w:r>
+        <w:separator/>
+      </w:r>
+    </w:p>
+  </w:footnote>
+  <w:footnote w:type="continuationSeparator" w:id="0">
+    <w:p>
+      <w:pPr>
+        <w:spacing w:after="0" w:line="240" w:lineRule="auto"/>
+      </w:pPr>
+      <w:r>
+        <w:continuationSeparator/>
+      </w:r>
+    </w:p>
+  </w:footnote>
+</w:footnotes>
 </file>
 
 <file path=word/styles.xml><?xml version="1.0" encoding="utf-8"?>

</xml_diff>

<commit_message>
Made link smaller so that it (hopefully) fits in one line fpr our rooms.
</commit_message>
<xml_diff>
--- a/templates/printout/room-printout-privileged.docx
+++ b/templates/printout/room-printout-privileged.docx
@@ -180,60 +180,58 @@
         <w:tabs>
           <w:tab w:val="left" w:pos="5387"/>
         </w:tabs>
-        <w:ind w:left="708"/>
-        <w:rPr>
-          <w:rFonts w:ascii="Arial" w:hAnsi="Arial" w:cs="Arial"/>
-          <w:sz w:val="40"/>
-          <w:szCs w:val="40"/>
-        </w:rPr>
-      </w:pPr>
-      <w:r>
-        <w:rPr>
-          <w:rFonts w:ascii="Arial" w:hAnsi="Arial" w:cs="Arial"/>
-          <w:sz w:val="40"/>
-          <w:szCs w:val="40"/>
+        <w:rPr>
+          <w:rFonts w:ascii="Arial" w:hAnsi="Arial" w:cs="Arial"/>
+          <w:sz w:val="32"/>
+          <w:szCs w:val="32"/>
+        </w:rPr>
+      </w:pPr>
+      <w:r>
+        <w:rPr>
+          <w:rFonts w:ascii="Arial" w:hAnsi="Arial" w:cs="Arial"/>
+          <w:sz w:val="32"/>
+          <w:szCs w:val="32"/>
         </w:rPr>
         <w:t>#l</w:t>
       </w:r>
     </w:p>
     <w:p>
       <w:pPr>
-        <w:ind w:firstLine="708"/>
-        <w:rPr>
-          <w:rFonts w:ascii="Arial" w:hAnsi="Arial" w:cs="Arial"/>
-          <w:sz w:val="40"/>
-          <w:szCs w:val="40"/>
-        </w:rPr>
-      </w:pPr>
-      <w:r>
-        <w:rPr>
-          <w:rFonts w:ascii="Arial" w:hAnsi="Arial" w:cs="Arial"/>
-          <w:sz w:val="40"/>
-          <w:szCs w:val="40"/>
+        <w:rPr>
+          <w:rFonts w:ascii="Arial" w:hAnsi="Arial" w:cs="Arial"/>
+          <w:sz w:val="32"/>
+          <w:szCs w:val="32"/>
+        </w:rPr>
+      </w:pPr>
+      <w:r>
+        <w:rPr>
+          <w:rFonts w:ascii="Arial" w:hAnsi="Arial" w:cs="Arial"/>
+          <w:sz w:val="32"/>
+          <w:szCs w:val="32"/>
         </w:rPr>
         <w:t>Raum</w:t>
       </w:r>
       <w:r>
         <w:rPr>
           <w:rFonts w:ascii="Arial" w:hAnsi="Arial" w:cs="Arial"/>
-          <w:sz w:val="40"/>
-          <w:szCs w:val="40"/>
+          <w:sz w:val="32"/>
+          <w:szCs w:val="32"/>
         </w:rPr>
         <w:t>-</w:t>
       </w:r>
       <w:r>
         <w:rPr>
           <w:rFonts w:ascii="Arial" w:hAnsi="Arial" w:cs="Arial"/>
-          <w:sz w:val="40"/>
-          <w:szCs w:val="40"/>
+          <w:sz w:val="32"/>
+          <w:szCs w:val="32"/>
         </w:rPr>
         <w:t>PIN: #c</w:t>
       </w:r>
       <w:r>
         <w:rPr>
           <w:rFonts w:ascii="Times New Roman" w:eastAsia="Times New Roman" w:hAnsi="Times New Roman" w:cs="Times New Roman"/>
-          <w:sz w:val="40"/>
-          <w:szCs w:val="40"/>
+          <w:sz w:val="32"/>
+          <w:szCs w:val="32"/>
           <w:lang w:eastAsia="ja-JP"/>
         </w:rPr>
         <w:fldChar w:fldCharType="begin"/>
@@ -241,8 +239,8 @@
       <w:r>
         <w:rPr>
           <w:rFonts w:ascii="Times New Roman" w:eastAsia="Times New Roman" w:hAnsi="Times New Roman" w:cs="Times New Roman"/>
-          <w:sz w:val="40"/>
-          <w:szCs w:val="40"/>
+          <w:sz w:val="32"/>
+          <w:szCs w:val="32"/>
           <w:lang w:eastAsia="ja-JP"/>
         </w:rPr>
         <w:instrText xml:space="preserve"> INCLUDEPICTURE "http://hoppy.informatik.hs-mannheim.de:9092/QRCodes/room/A007a" \* MERGEFORMATINET </w:instrText>
@@ -250,8 +248,8 @@
       <w:r>
         <w:rPr>
           <w:rFonts w:ascii="Times New Roman" w:eastAsia="Times New Roman" w:hAnsi="Times New Roman" w:cs="Times New Roman"/>
-          <w:sz w:val="40"/>
-          <w:szCs w:val="40"/>
+          <w:sz w:val="32"/>
+          <w:szCs w:val="32"/>
           <w:lang w:eastAsia="ja-JP"/>
         </w:rPr>
         <w:fldChar w:fldCharType="end"/>

</xml_diff>

<commit_message>
Flyers updated as requested.
</commit_message>
<xml_diff>
--- a/templates/printout/room-printout-privileged.docx
+++ b/templates/printout/room-printout-privileged.docx
@@ -441,6 +441,15 @@
           <w:szCs w:val="56"/>
         </w:rPr>
       </w:pPr>
+    </w:p>
+    <w:p>
+      <w:pPr>
+        <w:rPr>
+          <w:rFonts w:ascii="Arial" w:hAnsi="Arial" w:cs="Arial"/>
+          <w:sz w:val="56"/>
+          <w:szCs w:val="56"/>
+        </w:rPr>
+      </w:pPr>
       <w:r>
         <w:rPr>
           <w:rFonts w:ascii="Arial" w:hAnsi="Arial" w:cs="Arial"/>
@@ -451,15 +460,15 @@
         <mc:AlternateContent>
           <mc:Choice Requires="wps">
             <w:drawing>
-              <wp:anchor distT="45720" distB="45720" distL="114300" distR="114300" simplePos="0" relativeHeight="3" behindDoc="0" locked="0" layoutInCell="1" allowOverlap="1" wp14:anchorId="1C40B2AC" wp14:editId="55FCD533">
+              <wp:anchor distT="45720" distB="45720" distL="114300" distR="114300" simplePos="0" relativeHeight="3" behindDoc="0" locked="0" layoutInCell="1" allowOverlap="1" wp14:anchorId="1C40B2AC" wp14:editId="1CC80781">
                 <wp:simplePos x="0" y="0"/>
                 <wp:positionH relativeFrom="page">
-                  <wp:posOffset>542925</wp:posOffset>
+                  <wp:posOffset>539646</wp:posOffset>
                 </wp:positionH>
                 <wp:positionV relativeFrom="paragraph">
-                  <wp:posOffset>364962</wp:posOffset>
+                  <wp:posOffset>223499</wp:posOffset>
                 </wp:positionV>
-                <wp:extent cx="6301212" cy="2565561"/>
+                <wp:extent cx="6301105" cy="2160666"/>
                 <wp:effectExtent l="0" t="0" r="0" b="0"/>
                 <wp:wrapNone/>
                 <wp:docPr id="2" name="Textfeld 2"/>
@@ -471,7 +480,7 @@
                       <wps:spPr>
                         <a:xfrm>
                           <a:off x="0" y="0"/>
-                          <a:ext cx="6301212" cy="2565561"/>
+                          <a:ext cx="6301105" cy="2160666"/>
                         </a:xfrm>
                         <a:prstGeom prst="rect">
                           <a:avLst/>
@@ -512,7 +521,7 @@
                                 <w:sz w:val="44"/>
                                 <w:szCs w:val="44"/>
                               </w:rPr>
-                              <w:t>Bitte beachten Sie die Raumkapazität auf den Aushängen.</w:t>
+                              <w:t>Bitte beachten Sie die Raumkapazität.</w:t>
                             </w:r>
                           </w:p>
                           <w:p>
@@ -592,7 +601,39 @@
                                 <w:sz w:val="36"/>
                                 <w:szCs w:val="36"/>
                               </w:rPr>
-                              <w:t xml:space="preserve"> gespeichert. Mehr Informationen unter:</w:t>
+                              <w:t xml:space="preserve"> gespeichert</w:t>
+                            </w:r>
+                            <w:r>
+                              <w:rPr>
+                                <w:rFonts w:ascii="Arial" w:hAnsi="Arial" w:cs="Arial"/>
+                                <w:sz w:val="36"/>
+                                <w:szCs w:val="36"/>
+                              </w:rPr>
+                              <w:t xml:space="preserve"> und nach 4 Wochen automatisch gelöscht</w:t>
+                            </w:r>
+                            <w:r>
+                              <w:rPr>
+                                <w:rFonts w:ascii="Arial" w:hAnsi="Arial" w:cs="Arial"/>
+                                <w:sz w:val="36"/>
+                                <w:szCs w:val="36"/>
+                              </w:rPr>
+                              <w:t>.</w:t>
+                            </w:r>
+                            <w:r>
+                              <w:rPr>
+                                <w:rFonts w:ascii="Arial" w:hAnsi="Arial" w:cs="Arial"/>
+                                <w:sz w:val="36"/>
+                                <w:szCs w:val="36"/>
+                              </w:rPr>
+                              <w:t xml:space="preserve"> </w:t>
+                            </w:r>
+                            <w:r>
+                              <w:rPr>
+                                <w:rFonts w:ascii="Arial" w:hAnsi="Arial" w:cs="Arial"/>
+                                <w:sz w:val="36"/>
+                                <w:szCs w:val="36"/>
+                              </w:rPr>
+                              <w:t>Mehr Informationen unter:</w:t>
                             </w:r>
                             <w:r>
                               <w:rPr>
@@ -640,7 +681,7 @@
           </mc:Choice>
           <mc:Fallback>
             <w:pict>
-              <v:rect w14:anchorId="1C40B2AC" id="Textfeld 2" o:spid="_x0000_s1026" style="position:absolute;margin-left:42.75pt;margin-top:28.75pt;width:496.15pt;height:202pt;z-index:3;visibility:visible;mso-wrap-style:square;mso-width-percent:0;mso-height-percent:0;mso-wrap-distance-left:9pt;mso-wrap-distance-top:3.6pt;mso-wrap-distance-right:9pt;mso-wrap-distance-bottom:3.6pt;mso-position-horizontal:absolute;mso-position-horizontal-relative:page;mso-position-vertical:absolute;mso-position-vertical-relative:text;mso-width-percent:0;mso-height-percent:0;mso-width-relative:margin;mso-height-relative:margin;v-text-anchor:top" o:gfxdata="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" filled="f" stroked="f" strokeweight=".26mm">
+              <v:rect w14:anchorId="1C40B2AC" id="Textfeld 2" o:spid="_x0000_s1026" style="position:absolute;margin-left:42.5pt;margin-top:17.6pt;width:496.15pt;height:170.15pt;z-index:3;visibility:visible;mso-wrap-style:square;mso-width-percent:0;mso-height-percent:0;mso-wrap-distance-left:9pt;mso-wrap-distance-top:3.6pt;mso-wrap-distance-right:9pt;mso-wrap-distance-bottom:3.6pt;mso-position-horizontal:absolute;mso-position-horizontal-relative:page;mso-position-vertical:absolute;mso-position-vertical-relative:text;mso-width-percent:0;mso-height-percent:0;mso-width-relative:margin;mso-height-relative:margin;v-text-anchor:top" o:gfxdata="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" filled="f" stroked="f" strokeweight=".26mm">
                 <v:textbox>
                   <w:txbxContent>
                     <w:p>
@@ -660,7 +701,7 @@
                           <w:sz w:val="44"/>
                           <w:szCs w:val="44"/>
                         </w:rPr>
-                        <w:t>Bitte beachten Sie die Raumkapazität auf den Aushängen.</w:t>
+                        <w:t>Bitte beachten Sie die Raumkapazität.</w:t>
                       </w:r>
                     </w:p>
                     <w:p>
@@ -740,7 +781,39 @@
                           <w:sz w:val="36"/>
                           <w:szCs w:val="36"/>
                         </w:rPr>
-                        <w:t xml:space="preserve"> gespeichert. Mehr Informationen unter:</w:t>
+                        <w:t xml:space="preserve"> gespeichert</w:t>
+                      </w:r>
+                      <w:r>
+                        <w:rPr>
+                          <w:rFonts w:ascii="Arial" w:hAnsi="Arial" w:cs="Arial"/>
+                          <w:sz w:val="36"/>
+                          <w:szCs w:val="36"/>
+                        </w:rPr>
+                        <w:t xml:space="preserve"> und nach 4 Wochen automatisch gelöscht</w:t>
+                      </w:r>
+                      <w:r>
+                        <w:rPr>
+                          <w:rFonts w:ascii="Arial" w:hAnsi="Arial" w:cs="Arial"/>
+                          <w:sz w:val="36"/>
+                          <w:szCs w:val="36"/>
+                        </w:rPr>
+                        <w:t>.</w:t>
+                      </w:r>
+                      <w:r>
+                        <w:rPr>
+                          <w:rFonts w:ascii="Arial" w:hAnsi="Arial" w:cs="Arial"/>
+                          <w:sz w:val="36"/>
+                          <w:szCs w:val="36"/>
+                        </w:rPr>
+                        <w:t xml:space="preserve"> </w:t>
+                      </w:r>
+                      <w:r>
+                        <w:rPr>
+                          <w:rFonts w:ascii="Arial" w:hAnsi="Arial" w:cs="Arial"/>
+                          <w:sz w:val="36"/>
+                          <w:szCs w:val="36"/>
+                        </w:rPr>
+                        <w:t>Mehr Informationen unter:</w:t>
                       </w:r>
                       <w:r>
                         <w:rPr>
@@ -780,15 +853,6 @@
     </w:p>
     <w:p>
       <w:pPr>
-        <w:rPr>
-          <w:rFonts w:ascii="Arial" w:hAnsi="Arial" w:cs="Arial"/>
-          <w:sz w:val="56"/>
-          <w:szCs w:val="56"/>
-        </w:rPr>
-      </w:pPr>
-    </w:p>
-    <w:p>
-      <w:pPr>
         <w:tabs>
           <w:tab w:val="left" w:pos="2340"/>
         </w:tabs>
@@ -802,13 +866,13 @@
         <mc:AlternateContent>
           <mc:Choice Requires="wps">
             <w:drawing>
-              <wp:anchor distT="0" distB="0" distL="114300" distR="114300" simplePos="0" relativeHeight="251659264" behindDoc="0" locked="0" layoutInCell="1" allowOverlap="1" wp14:anchorId="062981B2" wp14:editId="1C67F1E0">
+              <wp:anchor distT="0" distB="0" distL="114300" distR="114300" simplePos="0" relativeHeight="251659264" behindDoc="0" locked="0" layoutInCell="1" allowOverlap="1" wp14:anchorId="062981B2" wp14:editId="2D71297C">
                 <wp:simplePos x="0" y="0"/>
                 <wp:positionH relativeFrom="column">
-                  <wp:posOffset>57546</wp:posOffset>
+                  <wp:posOffset>-2811</wp:posOffset>
                 </wp:positionH>
                 <wp:positionV relativeFrom="paragraph">
-                  <wp:posOffset>1430089</wp:posOffset>
+                  <wp:posOffset>1714833</wp:posOffset>
                 </wp:positionV>
                 <wp:extent cx="6171565" cy="0"/>
                 <wp:effectExtent l="0" t="0" r="0" b="0"/>
@@ -856,7 +920,7 @@
           </mc:Choice>
           <mc:Fallback>
             <w:pict>
-              <v:line w14:anchorId="40FB4B23" id="Gerader Verbinder 1" o:spid="_x0000_s1026" style="position:absolute;flip:y;z-index:251659264;visibility:visible;mso-wrap-style:square;mso-width-percent:0;mso-height-percent:0;mso-wrap-distance-left:9pt;mso-wrap-distance-top:0;mso-wrap-distance-right:9pt;mso-wrap-distance-bottom:0;mso-position-horizontal:absolute;mso-position-horizontal-relative:text;mso-position-vertical:absolute;mso-position-vertical-relative:text;mso-width-percent:0;mso-height-percent:0;mso-width-relative:margin;mso-height-relative:margin" from="4.55pt,112.6pt" to="490.5pt,112.6pt" o:gfxdata="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" strokecolor="#4472c4 [3204]" strokeweight=".79mm">
+              <v:line w14:anchorId="594866B5" id="Gerader Verbinder 1" o:spid="_x0000_s1026" style="position:absolute;flip:y;z-index:251659264;visibility:visible;mso-wrap-style:square;mso-width-percent:0;mso-height-percent:0;mso-wrap-distance-left:9pt;mso-wrap-distance-top:0;mso-wrap-distance-right:9pt;mso-wrap-distance-bottom:0;mso-position-horizontal:absolute;mso-position-horizontal-relative:text;mso-position-vertical:absolute;mso-position-vertical-relative:text;mso-width-percent:0;mso-height-percent:0;mso-width-relative:margin;mso-height-relative:margin" from="-.2pt,135.05pt" to="485.75pt,135.05pt" o:gfxdata="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" strokecolor="#4472c4 [3204]" strokeweight=".79mm">
                 <v:stroke joinstyle="miter"/>
               </v:line>
             </w:pict>

</xml_diff>